<commit_message>
Update references to blogs 2 and 3
</commit_message>
<xml_diff>
--- a/BlogDrafts/3-GiveLakeMeadManagersMoreFlexibilityToConserveToStopDrawdownToDeadPool.docx
+++ b/BlogDrafts/3-GiveLakeMeadManagersMoreFlexibilityToConserveToStopDrawdownToDeadPool.docx
@@ -50,7 +50,27 @@
           <w:sz w:val="28"/>
           <w:szCs w:val="28"/>
         </w:rPr>
-        <w:t xml:space="preserve"> to conserve to stop draw down to the dead pool</w:t>
+        <w:t xml:space="preserve"> to conserve </w:t>
+      </w:r>
+      <w:r>
+        <w:rPr>
+          <w:rFonts w:asciiTheme="majorBidi" w:hAnsiTheme="majorBidi" w:cstheme="majorBidi"/>
+          <w:b/>
+          <w:bCs/>
+          <w:sz w:val="28"/>
+          <w:szCs w:val="28"/>
+        </w:rPr>
+        <w:t>and</w:t>
+      </w:r>
+      <w:r>
+        <w:rPr>
+          <w:rFonts w:asciiTheme="majorBidi" w:hAnsiTheme="majorBidi" w:cstheme="majorBidi"/>
+          <w:b/>
+          <w:bCs/>
+          <w:sz w:val="28"/>
+          <w:szCs w:val="28"/>
+        </w:rPr>
+        <w:t xml:space="preserve"> stop draw down to the dead pool</w:t>
       </w:r>
     </w:p>
     <w:p>
@@ -425,7 +445,7 @@
           <w:sz w:val="24"/>
           <w:szCs w:val="24"/>
         </w:rPr>
-        <w:t xml:space="preserve">Over the last two decades of drought, Lake Mead’s storage has dropped </w:t>
+        <w:t xml:space="preserve">Over two decades of drought, Lake Mead’s storage has dropped </w:t>
       </w:r>
       <w:r>
         <w:rPr>
@@ -2095,7 +2115,15 @@
           <w:sz w:val="24"/>
           <w:szCs w:val="24"/>
         </w:rPr>
-        <w:t>35</w:t>
+        <w:t>3</w:t>
+      </w:r>
+      <w:r>
+        <w:rPr>
+          <w:rFonts w:asciiTheme="majorBidi" w:hAnsiTheme="majorBidi" w:cstheme="majorBidi"/>
+          <w:sz w:val="24"/>
+          <w:szCs w:val="24"/>
+        </w:rPr>
+        <w:t>8</w:t>
       </w:r>
       <w:r>
         <w:rPr>
@@ -4153,7 +4181,23 @@
           <w:sz w:val="24"/>
           <w:szCs w:val="24"/>
         </w:rPr>
-        <w:t xml:space="preserve">the environmental provision of </w:t>
+        <w:t xml:space="preserve">the environmental </w:t>
+      </w:r>
+      <w:r>
+        <w:rPr>
+          <w:rFonts w:asciiTheme="majorBidi" w:hAnsiTheme="majorBidi" w:cstheme="majorBidi"/>
+          <w:sz w:val="24"/>
+          <w:szCs w:val="24"/>
+        </w:rPr>
+        <w:t>section</w:t>
+      </w:r>
+      <w:r>
+        <w:rPr>
+          <w:rFonts w:asciiTheme="majorBidi" w:hAnsiTheme="majorBidi" w:cstheme="majorBidi"/>
+          <w:sz w:val="24"/>
+          <w:szCs w:val="24"/>
+        </w:rPr>
+        <w:t xml:space="preserve"> of </w:t>
       </w:r>
       <w:r>
         <w:rPr>
@@ -4169,7 +4213,55 @@
           <w:sz w:val="24"/>
           <w:szCs w:val="24"/>
         </w:rPr>
-        <w:t>balance will stay steady from year to year. More difficult will be dividing each year’s reservoir inflow among the Lower Basin states. The current mandatory conservation targets differ from prior agreements and vary by reservoir elevation</w:t>
+        <w:t xml:space="preserve">balance will stay steady from year to year. More difficult will be </w:t>
+      </w:r>
+      <w:r>
+        <w:rPr>
+          <w:rFonts w:asciiTheme="majorBidi" w:hAnsiTheme="majorBidi" w:cstheme="majorBidi"/>
+          <w:sz w:val="24"/>
+          <w:szCs w:val="24"/>
+        </w:rPr>
+        <w:t xml:space="preserve">to </w:t>
+      </w:r>
+      <w:r>
+        <w:rPr>
+          <w:rFonts w:asciiTheme="majorBidi" w:hAnsiTheme="majorBidi" w:cstheme="majorBidi"/>
+          <w:sz w:val="24"/>
+          <w:szCs w:val="24"/>
+        </w:rPr>
+        <w:t>divid</w:t>
+      </w:r>
+      <w:r>
+        <w:rPr>
+          <w:rFonts w:asciiTheme="majorBidi" w:hAnsiTheme="majorBidi" w:cstheme="majorBidi"/>
+          <w:sz w:val="24"/>
+          <w:szCs w:val="24"/>
+        </w:rPr>
+        <w:t>e</w:t>
+      </w:r>
+      <w:r>
+        <w:rPr>
+          <w:rFonts w:asciiTheme="majorBidi" w:hAnsiTheme="majorBidi" w:cstheme="majorBidi"/>
+          <w:sz w:val="24"/>
+          <w:szCs w:val="24"/>
+        </w:rPr>
+        <w:t xml:space="preserve"> each year’s </w:t>
+      </w:r>
+      <w:r>
+        <w:rPr>
+          <w:rFonts w:asciiTheme="majorBidi" w:hAnsiTheme="majorBidi" w:cstheme="majorBidi"/>
+          <w:sz w:val="24"/>
+          <w:szCs w:val="24"/>
+        </w:rPr>
+        <w:t xml:space="preserve">remaining </w:t>
+      </w:r>
+      <w:r>
+        <w:rPr>
+          <w:rFonts w:asciiTheme="majorBidi" w:hAnsiTheme="majorBidi" w:cstheme="majorBidi"/>
+          <w:sz w:val="24"/>
+          <w:szCs w:val="24"/>
+        </w:rPr>
+        <w:t>reservoir inflow among the Lower Basin states. The current mandatory conservation targets vary by reservoir elevation</w:t>
       </w:r>
       <w:r>
         <w:rPr>
@@ -4201,7 +4293,23 @@
           <w:sz w:val="24"/>
           <w:szCs w:val="24"/>
         </w:rPr>
-        <w:t xml:space="preserve">and managing for </w:t>
+        <w:t xml:space="preserve">and managing </w:t>
+      </w:r>
+      <w:r>
+        <w:rPr>
+          <w:rFonts w:asciiTheme="majorBidi" w:hAnsiTheme="majorBidi" w:cstheme="majorBidi"/>
+          <w:sz w:val="24"/>
+          <w:szCs w:val="24"/>
+        </w:rPr>
+        <w:t>the</w:t>
+      </w:r>
+      <w:r>
+        <w:rPr>
+          <w:rFonts w:asciiTheme="majorBidi" w:hAnsiTheme="majorBidi" w:cstheme="majorBidi"/>
+          <w:sz w:val="24"/>
+          <w:szCs w:val="24"/>
+        </w:rPr>
+        <w:t xml:space="preserve"> </w:t>
       </w:r>
       <w:r>
         <w:rPr>
@@ -4225,17 +4333,39 @@
           <w:sz w:val="24"/>
           <w:szCs w:val="24"/>
         </w:rPr>
-        <w:t>. If the Lower Basin states have difficulty dividing the reservoir inflow, they might try splitting the reservoir inflow into</w:t>
-      </w:r>
-      <w:bookmarkStart w:id="0" w:name="_GoBack"/>
-      <w:bookmarkEnd w:id="0"/>
-      <w:r>
-        <w:rPr>
-          <w:rFonts w:asciiTheme="majorBidi" w:hAnsiTheme="majorBidi" w:cstheme="majorBidi"/>
-          <w:sz w:val="24"/>
-          <w:szCs w:val="24"/>
-        </w:rPr>
-        <w:t xml:space="preserve"> two parts. One part is assigned by a priority system while the </w:t>
+        <w:t xml:space="preserve">. If the Lower Basin states have difficulty dividing the reservoir inflow, they might try splitting the reservoir inflow into two parts. </w:t>
+      </w:r>
+      <w:r>
+        <w:rPr>
+          <w:rFonts w:asciiTheme="majorBidi" w:hAnsiTheme="majorBidi" w:cstheme="majorBidi"/>
+          <w:sz w:val="24"/>
+          <w:szCs w:val="24"/>
+        </w:rPr>
+        <w:t>Divide o</w:t>
+      </w:r>
+      <w:r>
+        <w:rPr>
+          <w:rFonts w:asciiTheme="majorBidi" w:hAnsiTheme="majorBidi" w:cstheme="majorBidi"/>
+          <w:sz w:val="24"/>
+          <w:szCs w:val="24"/>
+        </w:rPr>
+        <w:t xml:space="preserve">ne part by a priority system </w:t>
+      </w:r>
+      <w:r>
+        <w:rPr>
+          <w:rFonts w:asciiTheme="majorBidi" w:hAnsiTheme="majorBidi" w:cstheme="majorBidi"/>
+          <w:sz w:val="24"/>
+          <w:szCs w:val="24"/>
+        </w:rPr>
+        <w:t>and split the</w:t>
+      </w:r>
+      <w:r>
+        <w:rPr>
+          <w:rFonts w:asciiTheme="majorBidi" w:hAnsiTheme="majorBidi" w:cstheme="majorBidi"/>
+          <w:sz w:val="24"/>
+          <w:szCs w:val="24"/>
+        </w:rPr>
+        <w:t xml:space="preserve"> </w:t>
       </w:r>
       <w:r>
         <w:rPr>
@@ -4259,7 +4389,7 @@
           <w:sz w:val="24"/>
           <w:szCs w:val="24"/>
         </w:rPr>
-        <w:t>is split based on</w:t>
+        <w:t>by</w:t>
       </w:r>
       <w:r>
         <w:rPr>
@@ -4275,15 +4405,55 @@
           <w:sz w:val="24"/>
           <w:szCs w:val="24"/>
         </w:rPr>
-        <w:t xml:space="preserve">percentages. This bicameral system would </w:t>
-      </w:r>
-      <w:r>
-        <w:rPr>
-          <w:rFonts w:asciiTheme="majorBidi" w:hAnsiTheme="majorBidi" w:cstheme="majorBidi"/>
-          <w:sz w:val="24"/>
-          <w:szCs w:val="24"/>
-        </w:rPr>
-        <w:t>correspond to how the framers of the U.S. Constitution split representation in the U.S. Congress. Th</w:t>
+        <w:t xml:space="preserve">percentages. This bicameral </w:t>
+      </w:r>
+      <w:r>
+        <w:rPr>
+          <w:rFonts w:asciiTheme="majorBidi" w:hAnsiTheme="majorBidi" w:cstheme="majorBidi"/>
+          <w:sz w:val="24"/>
+          <w:szCs w:val="24"/>
+        </w:rPr>
+        <w:t>split</w:t>
+      </w:r>
+      <w:r>
+        <w:rPr>
+          <w:rFonts w:asciiTheme="majorBidi" w:hAnsiTheme="majorBidi" w:cstheme="majorBidi"/>
+          <w:sz w:val="24"/>
+          <w:szCs w:val="24"/>
+        </w:rPr>
+        <w:t xml:space="preserve"> would </w:t>
+      </w:r>
+      <w:r>
+        <w:rPr>
+          <w:rFonts w:asciiTheme="majorBidi" w:hAnsiTheme="majorBidi" w:cstheme="majorBidi"/>
+          <w:sz w:val="24"/>
+          <w:szCs w:val="24"/>
+        </w:rPr>
+        <w:t>echo</w:t>
+      </w:r>
+      <w:r>
+        <w:rPr>
+          <w:rFonts w:asciiTheme="majorBidi" w:hAnsiTheme="majorBidi" w:cstheme="majorBidi"/>
+          <w:sz w:val="24"/>
+          <w:szCs w:val="24"/>
+        </w:rPr>
+        <w:t xml:space="preserve"> how the framers of the U.S. Constitution split representation in the U.S. Congress</w:t>
+      </w:r>
+      <w:r>
+        <w:rPr>
+          <w:rFonts w:asciiTheme="majorBidi" w:hAnsiTheme="majorBidi" w:cstheme="majorBidi"/>
+          <w:sz w:val="24"/>
+          <w:szCs w:val="24"/>
+        </w:rPr>
+        <w:t xml:space="preserve"> between a House of Representatives and a Senate</w:t>
+      </w:r>
+      <w:r>
+        <w:rPr>
+          <w:rFonts w:asciiTheme="majorBidi" w:hAnsiTheme="majorBidi" w:cstheme="majorBidi"/>
+          <w:sz w:val="24"/>
+          <w:szCs w:val="24"/>
+        </w:rPr>
+        <w:t>. Th</w:t>
       </w:r>
       <w:r>
         <w:rPr>
@@ -4299,7 +4469,23 @@
           <w:sz w:val="24"/>
           <w:szCs w:val="24"/>
         </w:rPr>
-        <w:t xml:space="preserve">ensure all states get a share of the inflow. </w:t>
+        <w:t xml:space="preserve">ensure all states get </w:t>
+      </w:r>
+      <w:r>
+        <w:rPr>
+          <w:rFonts w:asciiTheme="majorBidi" w:hAnsiTheme="majorBidi" w:cstheme="majorBidi"/>
+          <w:sz w:val="24"/>
+          <w:szCs w:val="24"/>
+        </w:rPr>
+        <w:t>some</w:t>
+      </w:r>
+      <w:r>
+        <w:rPr>
+          <w:rFonts w:asciiTheme="majorBidi" w:hAnsiTheme="majorBidi" w:cstheme="majorBidi"/>
+          <w:sz w:val="24"/>
+          <w:szCs w:val="24"/>
+        </w:rPr>
+        <w:t xml:space="preserve"> of the inflow. </w:t>
       </w:r>
       <w:r>
         <w:rPr>
@@ -4339,7 +4525,23 @@
           <w:sz w:val="24"/>
           <w:szCs w:val="24"/>
         </w:rPr>
-        <w:t xml:space="preserve"> from knowledge persons</w:t>
+        <w:t xml:space="preserve"> </w:t>
+      </w:r>
+      <w:r>
+        <w:rPr>
+          <w:rFonts w:asciiTheme="majorBidi" w:hAnsiTheme="majorBidi" w:cstheme="majorBidi"/>
+          <w:sz w:val="24"/>
+          <w:szCs w:val="24"/>
+        </w:rPr>
+        <w:t>with</w:t>
+      </w:r>
+      <w:r>
+        <w:rPr>
+          <w:rFonts w:asciiTheme="majorBidi" w:hAnsiTheme="majorBidi" w:cstheme="majorBidi"/>
+          <w:sz w:val="24"/>
+          <w:szCs w:val="24"/>
+        </w:rPr>
+        <w:t xml:space="preserve"> knowledge persons</w:t>
       </w:r>
       <w:r>
         <w:rPr>
@@ -4363,7 +4565,64 @@
           <w:sz w:val="24"/>
           <w:szCs w:val="24"/>
         </w:rPr>
-        <w:t xml:space="preserve"> that inflow varies year to year.</w:t>
+        <w:t xml:space="preserve"> that inflow varies year to year</w:t>
+      </w:r>
+      <w:r>
+        <w:rPr>
+          <w:rFonts w:asciiTheme="majorBidi" w:hAnsiTheme="majorBidi" w:cstheme="majorBidi"/>
+          <w:sz w:val="24"/>
+          <w:szCs w:val="24"/>
+        </w:rPr>
+        <w:t xml:space="preserve"> </w:t>
+      </w:r>
+      <w:r>
+        <w:rPr>
+          <w:rFonts w:asciiTheme="majorBidi" w:hAnsiTheme="majorBidi" w:cstheme="majorBidi"/>
+          <w:sz w:val="24"/>
+          <w:szCs w:val="24"/>
+        </w:rPr>
+        <w:fldChar w:fldCharType="begin"/>
+      </w:r>
+      <w:r>
+        <w:rPr>
+          <w:rFonts w:asciiTheme="majorBidi" w:hAnsiTheme="majorBidi" w:cstheme="majorBidi"/>
+          <w:sz w:val="24"/>
+          <w:szCs w:val="24"/>
+        </w:rPr>
+        <w:instrText xml:space="preserve"> ADDIN EN.CITE &lt;EndNote&gt;&lt;Cite&gt;&lt;Author&gt;Rosenberg&lt;/Author&gt;&lt;Year&gt;2021&lt;/Year&gt;&lt;RecNum&gt;2796&lt;/RecNum&gt;&lt;DisplayText&gt;(Rosenberg, 2021a)&lt;/DisplayText&gt;&lt;record&gt;&lt;rec-number&gt;2796&lt;/rec-number&gt;&lt;foreign-keys&gt;&lt;key app="EN" db-id="xxt5ta9pd995dwesap0pdzzp2weaz0w9werf" timestamp="1624166225"&gt;2796&lt;/key&gt;&lt;/foreign-keys&gt;&lt;ref-type name="Web Page"&gt;12&lt;/ref-type&gt;&lt;contributors&gt;&lt;authors&gt;&lt;author&gt;David E. Rosenberg&lt;/author&gt;&lt;/authors&gt;&lt;/contributors&gt;&lt;titles&gt;&lt;title&gt;Add reservoir inflow as new criteria to recover Lake Mead&lt;/title&gt;&lt;/titles&gt;&lt;dates&gt;&lt;year&gt;2021&lt;/year&gt;&lt;/dates&gt;&lt;pub-location&gt;Logan, Utah&lt;/pub-location&gt;&lt;urls&gt;&lt;related-urls&gt;&lt;url&gt;https://github.com/dzeke/ColoradoRiverFutures/blob/master/BlogDrafts/2-AddReservoirInflowAsNewCriteriaToRecoverLakeMead.docx&lt;/url&gt;&lt;/related-urls&gt;&lt;/urls&gt;&lt;/record&gt;&lt;/Cite&gt;&lt;/EndNote&gt;</w:instrText>
+      </w:r>
+      <w:r>
+        <w:rPr>
+          <w:rFonts w:asciiTheme="majorBidi" w:hAnsiTheme="majorBidi" w:cstheme="majorBidi"/>
+          <w:sz w:val="24"/>
+          <w:szCs w:val="24"/>
+        </w:rPr>
+        <w:fldChar w:fldCharType="separate"/>
+      </w:r>
+      <w:r>
+        <w:rPr>
+          <w:rFonts w:asciiTheme="majorBidi" w:hAnsiTheme="majorBidi" w:cstheme="majorBidi"/>
+          <w:noProof/>
+          <w:sz w:val="24"/>
+          <w:szCs w:val="24"/>
+        </w:rPr>
+        <w:t>(Rosenberg, 2021a)</w:t>
+      </w:r>
+      <w:r>
+        <w:rPr>
+          <w:rFonts w:asciiTheme="majorBidi" w:hAnsiTheme="majorBidi" w:cstheme="majorBidi"/>
+          <w:sz w:val="24"/>
+          <w:szCs w:val="24"/>
+        </w:rPr>
+        <w:fldChar w:fldCharType="end"/>
+      </w:r>
+      <w:r>
+        <w:rPr>
+          <w:rFonts w:asciiTheme="majorBidi" w:hAnsiTheme="majorBidi" w:cstheme="majorBidi"/>
+          <w:sz w:val="24"/>
+          <w:szCs w:val="24"/>
+        </w:rPr>
+        <w:t>.</w:t>
       </w:r>
       <w:r>
         <w:rPr>
@@ -4754,7 +5013,7 @@
           <w:szCs w:val="24"/>
         </w:rPr>
       </w:pPr>
-      <w:commentRangeStart w:id="1"/>
+      <w:commentRangeStart w:id="0"/>
       <w:r>
         <w:rPr>
           <w:rFonts w:asciiTheme="majorBidi" w:hAnsiTheme="majorBidi" w:cstheme="majorBidi"/>
@@ -4886,12 +5145,12 @@
         </w:rPr>
         <w:t>.</w:t>
       </w:r>
-      <w:commentRangeEnd w:id="1"/>
+      <w:commentRangeEnd w:id="0"/>
       <w:r>
         <w:rPr>
           <w:rStyle w:val="CommentReference"/>
         </w:rPr>
-        <w:commentReference w:id="1"/>
+        <w:commentReference w:id="0"/>
       </w:r>
       <w:r>
         <w:rPr>
@@ -4989,7 +5248,7 @@
           <w:sz w:val="24"/>
           <w:szCs w:val="24"/>
         </w:rPr>
-        <w:instrText xml:space="preserve"> ADDIN EN.CITE &lt;EndNote&gt;&lt;Cite AuthorYear="1"&gt;&lt;Author&gt;Rosenberg&lt;/Author&gt;&lt;Year&gt;2021&lt;/Year&gt;&lt;RecNum&gt;2787&lt;/RecNum&gt;&lt;DisplayText&gt;Rosenberg (2021)&lt;/DisplayText&gt;&lt;record&gt;&lt;rec-number&gt;2787&lt;/rec-number&gt;&lt;foreign-keys&gt;&lt;key app="EN" db-id="xxt5ta9pd995dwesap0pdzzp2weaz0w9werf" timestamp="1620782287"&gt;2787&lt;/key&gt;&lt;/foreign-keys&gt;&lt;ref-type name="Web Page"&gt;12&lt;/ref-type&gt;&lt;contributors&gt;&lt;authors&gt;&lt;author&gt;David E. Rosenberg&lt;/author&gt;&lt;/authors&gt;&lt;/contributors&gt;&lt;titles&gt;&lt;title&gt;Intentionally Created Surplus for Lake Mead: Current Accounts and Next Steps&lt;/title&gt;&lt;/titles&gt;&lt;dates&gt;&lt;year&gt;2021&lt;/year&gt;&lt;/dates&gt;&lt;urls&gt;&lt;related-urls&gt;&lt;url&gt;https://github.com/dzeke/ColoradoRiverFutures/tree/master/ICS&lt;/url&gt;&lt;/related-urls&gt;&lt;/urls&gt;&lt;/record&gt;&lt;/Cite&gt;&lt;/EndNote&gt;</w:instrText>
+        <w:instrText xml:space="preserve"> ADDIN EN.CITE &lt;EndNote&gt;&lt;Cite AuthorYear="1"&gt;&lt;Author&gt;Rosenberg&lt;/Author&gt;&lt;Year&gt;2021&lt;/Year&gt;&lt;RecNum&gt;2787&lt;/RecNum&gt;&lt;DisplayText&gt;Rosenberg (2021b)&lt;/DisplayText&gt;&lt;record&gt;&lt;rec-number&gt;2787&lt;/rec-number&gt;&lt;foreign-keys&gt;&lt;key app="EN" db-id="xxt5ta9pd995dwesap0pdzzp2weaz0w9werf" timestamp="1620782287"&gt;2787&lt;/key&gt;&lt;/foreign-keys&gt;&lt;ref-type name="Web Page"&gt;12&lt;/ref-type&gt;&lt;contributors&gt;&lt;authors&gt;&lt;author&gt;David E. Rosenberg&lt;/author&gt;&lt;/authors&gt;&lt;/contributors&gt;&lt;titles&gt;&lt;title&gt;Intentionally Created Surplus for Lake Mead: Current Accounts and Next Steps&lt;/title&gt;&lt;/titles&gt;&lt;dates&gt;&lt;year&gt;2021&lt;/year&gt;&lt;/dates&gt;&lt;urls&gt;&lt;related-urls&gt;&lt;url&gt;https://github.com/dzeke/ColoradoRiverFutures/tree/master/ICS&lt;/url&gt;&lt;/related-urls&gt;&lt;/urls&gt;&lt;/record&gt;&lt;/Cite&gt;&lt;/EndNote&gt;</w:instrText>
       </w:r>
       <w:r>
         <w:rPr>
@@ -5006,7 +5265,7 @@
           <w:sz w:val="24"/>
           <w:szCs w:val="24"/>
         </w:rPr>
-        <w:t>Rosenberg (2021)</w:t>
+        <w:t>Rosenberg (2021b)</w:t>
       </w:r>
       <w:r>
         <w:rPr>
@@ -5135,9 +5394,30 @@
         <w:ind w:left="720" w:hanging="720"/>
       </w:pPr>
       <w:r>
-        <w:t xml:space="preserve">Rosenberg, D. E. (2021). "Intentionally Created Surplus for Lake Mead: Current Accounts and Next Steps." </w:t>
+        <w:t xml:space="preserve">Rosenberg, D. E. (2021a). "Add reservoir inflow as new criteria to recover Lake Mead." </w:t>
       </w:r>
       <w:hyperlink r:id="rId16" w:history="1">
+        <w:r>
+          <w:rPr>
+            <w:rStyle w:val="Hyperlink"/>
+          </w:rPr>
+          <w:t>https://github.com/dzeke/ColoradoRiverFutures/blob/master/BlogDrafts/2-AddReservoirInflowAsNewCriteriaToRecoverLakeMead.docx</w:t>
+        </w:r>
+      </w:hyperlink>
+      <w:r>
+        <w:t>.</w:t>
+      </w:r>
+    </w:p>
+    <w:p>
+      <w:pPr>
+        <w:pStyle w:val="EndNoteBibliography"/>
+        <w:spacing w:after="0"/>
+        <w:ind w:left="720" w:hanging="720"/>
+      </w:pPr>
+      <w:r>
+        <w:t xml:space="preserve">Rosenberg, D. E. (2021b). "Intentionally Created Surplus for Lake Mead: Current Accounts and Next Steps." </w:t>
+      </w:r>
+      <w:hyperlink r:id="rId17" w:history="1">
         <w:r>
           <w:rPr>
             <w:rStyle w:val="Hyperlink"/>
@@ -5158,7 +5438,7 @@
       <w:r>
         <w:t xml:space="preserve">USBR. (2007). "Record of Decision: Colorado River Interim Guidelines for Lower Basin Shortages and Coordinated Operations for Lakes Powell and Mead." U.S. Bureau of Reclamation. </w:t>
       </w:r>
-      <w:hyperlink r:id="rId17" w:history="1">
+      <w:hyperlink r:id="rId18" w:history="1">
         <w:r>
           <w:rPr>
             <w:rStyle w:val="Hyperlink"/>
@@ -5179,7 +5459,7 @@
       <w:r>
         <w:t xml:space="preserve">USBR. (2019a). "Agreement Concerning Colorado River Drought Contingency Management and Operations." U.S. Bureau of Reclamation, Washington, DC. </w:t>
       </w:r>
-      <w:hyperlink r:id="rId18" w:history="1">
+      <w:hyperlink r:id="rId19" w:history="1">
         <w:r>
           <w:rPr>
             <w:rStyle w:val="Hyperlink"/>
@@ -5200,7 +5480,7 @@
       <w:r>
         <w:t xml:space="preserve">USBR. (2019b). "Boulder Canyon Operations Office - Program and Activities: Water Accounting Reports." U.S. Bureau of Reclamation. </w:t>
       </w:r>
-      <w:hyperlink r:id="rId19" w:history="1">
+      <w:hyperlink r:id="rId20" w:history="1">
         <w:r>
           <w:rPr>
             <w:rStyle w:val="Hyperlink"/>
@@ -5221,7 +5501,7 @@
       <w:r>
         <w:t xml:space="preserve">USBR. (2020). "Water Operations: Historic Data, Upper Colorado River Division." Upper Colorado River Division, U.S. Buruea of Reclamation. </w:t>
       </w:r>
-      <w:hyperlink r:id="rId20" w:history="1">
+      <w:hyperlink r:id="rId21" w:history="1">
         <w:r>
           <w:rPr>
             <w:rStyle w:val="Hyperlink"/>
@@ -5237,11 +5517,16 @@
       <w:pPr>
         <w:pStyle w:val="EndNoteBibliography"/>
         <w:ind w:left="720" w:hanging="720"/>
+        <w:rPr>
+          <w:rFonts w:asciiTheme="majorBidi" w:hAnsiTheme="majorBidi" w:cstheme="majorBidi"/>
+          <w:sz w:val="24"/>
+          <w:szCs w:val="24"/>
+        </w:rPr>
       </w:pPr>
       <w:r>
         <w:t xml:space="preserve">Walton, B. (2021). "Amid Dire Colorado River Outlook, States Plan to Tap Their Lake Mead Savings Accounts." Circle of Blue. </w:t>
       </w:r>
-      <w:hyperlink r:id="rId21" w:history="1">
+      <w:hyperlink r:id="rId22" w:history="1">
         <w:r>
           <w:rPr>
             <w:rStyle w:val="Hyperlink"/>
@@ -5252,15 +5537,6 @@
       <w:r>
         <w:t>. [Accessed on: June 19, 2021].</w:t>
       </w:r>
-    </w:p>
-    <w:p>
-      <w:pPr>
-        <w:rPr>
-          <w:rFonts w:asciiTheme="majorBidi" w:hAnsiTheme="majorBidi" w:cstheme="majorBidi"/>
-          <w:sz w:val="24"/>
-          <w:szCs w:val="24"/>
-        </w:rPr>
-      </w:pPr>
       <w:r>
         <w:rPr>
           <w:rFonts w:asciiTheme="majorBidi" w:hAnsiTheme="majorBidi" w:cstheme="majorBidi"/>
@@ -5269,6 +5545,8 @@
         </w:rPr>
         <w:fldChar w:fldCharType="end"/>
       </w:r>
+      <w:bookmarkStart w:id="1" w:name="_GoBack"/>
+      <w:bookmarkEnd w:id="1"/>
     </w:p>
     <w:sectPr>
       <w:pgSz w:w="12240" w:h="15840"/>
@@ -5282,7 +5560,7 @@
 
 <file path=word/comments.xml><?xml version="1.0" encoding="utf-8"?>
 <w:comments xmlns:wpc="http://schemas.microsoft.com/office/word/2010/wordprocessingCanvas" xmlns:cx="http://schemas.microsoft.com/office/drawing/2014/chartex" xmlns:cx1="http://schemas.microsoft.com/office/drawing/2015/9/8/chartex" xmlns:cx2="http://schemas.microsoft.com/office/drawing/2015/10/21/chartex" xmlns:cx3="http://schemas.microsoft.com/office/drawing/2016/5/9/chartex" xmlns:cx4="http://schemas.microsoft.com/office/drawing/2016/5/10/chartex" xmlns:cx5="http://schemas.microsoft.com/office/drawing/2016/5/11/chartex" xmlns:cx6="http://schemas.microsoft.com/office/drawing/2016/5/12/chartex" xmlns:cx7="http://schemas.microsoft.com/office/drawing/2016/5/13/chartex" xmlns:cx8="http://schemas.microsoft.com/office/drawing/2016/5/14/chartex" xmlns:mc="http://schemas.openxmlformats.org/markup-compatibility/2006" xmlns:aink="http://schemas.microsoft.com/office/drawing/2016/ink" xmlns:am3d="http://schemas.microsoft.com/office/drawing/2017/model3d" xmlns:o="urn:schemas-microsoft-com:office:office" xmlns:r="http://schemas.openxmlformats.org/officeDocument/2006/relationships" xmlns:m="http://schemas.openxmlformats.org/officeDocument/2006/math" xmlns:v="urn:schemas-microsoft-com:vml" xmlns:wp14="http://schemas.microsoft.com/office/word/2010/wordprocessingDrawing" xmlns:wp="http://schemas.openxmlformats.org/drawingml/2006/wordprocessingDrawing" xmlns:w10="urn:schemas-microsoft-com:office:word" xmlns:w="http://schemas.openxmlformats.org/wordprocessingml/2006/main" xmlns:w14="http://schemas.microsoft.com/office/word/2010/wordml" xmlns:w15="http://schemas.microsoft.com/office/word/2012/wordml" xmlns:w16cid="http://schemas.microsoft.com/office/word/2016/wordml/cid" xmlns:w16se="http://schemas.microsoft.com/office/word/2015/wordml/symex" xmlns:wpg="http://schemas.microsoft.com/office/word/2010/wordprocessingGroup" xmlns:wpi="http://schemas.microsoft.com/office/word/2010/wordprocessingInk" xmlns:wne="http://schemas.microsoft.com/office/word/2006/wordml" xmlns:wps="http://schemas.microsoft.com/office/word/2010/wordprocessingShape" mc:Ignorable="w14 w15 w16se w16cid wp14">
-  <w:comment w:id="1" w:author="david" w:date="2021-06-19T15:02:00Z" w:initials="d">
+  <w:comment w:id="0" w:author="david" w:date="2021-06-19T15:02:00Z" w:initials="d">
     <w:p>
       <w:pPr>
         <w:pStyle w:val="CommentText"/>

</xml_diff>